<commit_message>
Updated Links & Names -> Ready
</commit_message>
<xml_diff>
--- a/DE2_Term.docx
+++ b/DE2_Term.docx
@@ -10595,7 +10595,7 @@
           </mc:Choice>
           <mc:Fallback>
             <w:pict>
-              <v:group w14:anchorId="5C1D2A89" id="Group 6547" o:spid="_x0000_s1026" style="position:absolute;margin-left:301.1pt;margin-top:.85pt;width:167.8pt;height:130.7pt;z-index:251658240;mso-width-relative:margin;mso-height-relative:margin" coordsize="13232,9173" o:gfxdata="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">
+              <v:group w14:anchorId="73C04C09" id="Group 6547" o:spid="_x0000_s1026" style="position:absolute;margin-left:301.1pt;margin-top:.85pt;width:167.8pt;height:130.7pt;z-index:251658240;mso-width-relative:margin;mso-height-relative:margin" coordsize="13232,9173" o:gfxdata="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">
                 <v:shape id="Shape 283" o:spid="_x0000_s1027" style="position:absolute;left:6573;top:1417;width:290;height:830;visibility:visible;mso-wrap-style:square;v-text-anchor:top" coordsize="28956,83059" o:gfxdata="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" path="m,c,,,,16383,l28956,446r,15250l24257,13208v,,,,-7620,c16637,13208,16637,13208,16637,69342v,,,,8890,l28956,67510r,15156l19939,83059v,,,,-19939,c,83059,,83059,,xe" fillcolor="#231f20" stroked="f" strokeweight="0">
                   <v:stroke miterlimit="83231f" joinstyle="miter"/>
                   <v:path arrowok="t" textboxrect="0,0,28956,83059"/>
@@ -11569,7 +11569,25 @@
           <w:sz w:val="22"/>
           <w:szCs w:val="18"/>
         </w:rPr>
-        <w:t xml:space="preserve"> – 2003</w:t>
+        <w:t xml:space="preserve"> </w:t>
+      </w:r>
+      <w:r>
+        <w:rPr>
+          <w:rFonts w:ascii="Verdana" w:hAnsi="Verdana"/>
+          <w:color w:val="auto"/>
+          <w:sz w:val="22"/>
+          <w:szCs w:val="18"/>
+        </w:rPr>
+        <w:t>-</w:t>
+      </w:r>
+      <w:r>
+        <w:rPr>
+          <w:rFonts w:ascii="Verdana" w:hAnsi="Verdana"/>
+          <w:color w:val="auto"/>
+          <w:sz w:val="22"/>
+          <w:szCs w:val="18"/>
+        </w:rPr>
+        <w:t xml:space="preserve"> 2003</w:t>
       </w:r>
       <w:r>
         <w:rPr>
@@ -11829,26 +11847,6 @@
     </w:p>
     <w:p>
       <w:pPr>
-        <w:spacing w:before="240" w:after="240"/>
-        <w:jc w:val="center"/>
-        <w:rPr>
-          <w:rFonts w:ascii="Verdana" w:eastAsia="Verdana" w:hAnsi="Verdana" w:cs="Verdana"/>
-          <w:szCs w:val="20"/>
-        </w:rPr>
-      </w:pPr>
-      <w:r>
-        <w:rPr>
-          <w:rFonts w:ascii="Verdana" w:eastAsia="Verdana" w:hAnsi="Verdana" w:cs="Verdana"/>
-          <w:b/>
-          <w:sz w:val="24"/>
-          <w:szCs w:val="24"/>
-        </w:rPr>
-        <w:lastRenderedPageBreak/>
-        <w:t>DE2 Term Project Report</w:t>
-      </w:r>
-    </w:p>
-    <w:p>
-      <w:pPr>
         <w:spacing w:before="240"/>
         <w:rPr>
           <w:rFonts w:ascii="Verdana" w:eastAsia="Verdana" w:hAnsi="Verdana" w:cs="Verdana"/>
@@ -11866,6 +11864,7 @@
           <w:sz w:val="24"/>
           <w:szCs w:val="24"/>
         </w:rPr>
+        <w:lastRenderedPageBreak/>
         <w:t xml:space="preserve">Data Flow Overview: </w:t>
       </w:r>
     </w:p>
@@ -12654,8 +12653,8 @@
           <w:szCs w:val="20"/>
         </w:rPr>
         <w:drawing>
-          <wp:inline distT="114300" distB="114300" distL="114300" distR="114300" wp14:anchorId="6B3D3DA5" wp14:editId="2772DD4D">
-            <wp:extent cx="5943600" cy="4368800"/>
+          <wp:inline distT="114300" distB="114300" distL="114300" distR="114300" wp14:anchorId="6B3D3DA5" wp14:editId="49462207">
+            <wp:extent cx="5648178" cy="4213274"/>
             <wp:effectExtent l="0" t="0" r="0" b="0"/>
             <wp:docPr id="9" name="image3.png"/>
             <wp:cNvGraphicFramePr/>
@@ -12676,7 +12675,7 @@
                   <pic:spPr>
                     <a:xfrm>
                       <a:off x="0" y="0"/>
-                      <a:ext cx="5943600" cy="4368800"/>
+                      <a:ext cx="5663952" cy="4225041"/>
                     </a:xfrm>
                     <a:prstGeom prst="rect">
                       <a:avLst/>
@@ -13179,7 +13178,25 @@
             <w:szCs w:val="20"/>
             <w:u w:val="single"/>
           </w:rPr>
-          <w:t>here</w:t>
+          <w:t>he</w:t>
+        </w:r>
+        <w:r>
+          <w:rPr>
+            <w:rFonts w:ascii="Verdana" w:eastAsia="Verdana" w:hAnsi="Verdana" w:cs="Verdana"/>
+            <w:color w:val="1155CC"/>
+            <w:szCs w:val="20"/>
+            <w:u w:val="single"/>
+          </w:rPr>
+          <w:t>r</w:t>
+        </w:r>
+        <w:r>
+          <w:rPr>
+            <w:rFonts w:ascii="Verdana" w:eastAsia="Verdana" w:hAnsi="Verdana" w:cs="Verdana"/>
+            <w:color w:val="1155CC"/>
+            <w:szCs w:val="20"/>
+            <w:u w:val="single"/>
+          </w:rPr>
+          <w:t>e</w:t>
         </w:r>
       </w:hyperlink>
       <w:r>
@@ -13608,7 +13625,6 @@
         <w:t xml:space="preserve">The </w:t>
       </w:r>
       <w:hyperlink r:id="rId24">
-        <w:proofErr w:type="spellStart"/>
         <w:r>
           <w:rPr>
             <w:rFonts w:ascii="Verdana" w:eastAsia="Verdana" w:hAnsi="Verdana" w:cs="Verdana"/>
@@ -13618,30 +13634,13 @@
           </w:rPr>
           <w:t>Load_Data.sql</w:t>
         </w:r>
-        <w:proofErr w:type="spellEnd"/>
       </w:hyperlink>
       <w:r>
         <w:rPr>
           <w:rFonts w:ascii="Verdana" w:eastAsia="Verdana" w:hAnsi="Verdana" w:cs="Verdana"/>
           <w:szCs w:val="20"/>
         </w:rPr>
-        <w:t xml:space="preserve"> script loads all text files &amp; </w:t>
-      </w:r>
-      <w:proofErr w:type="spellStart"/>
-      <w:r>
-        <w:rPr>
-          <w:rFonts w:ascii="Verdana" w:eastAsia="Verdana" w:hAnsi="Verdana" w:cs="Verdana"/>
-          <w:szCs w:val="20"/>
-        </w:rPr>
-        <w:t>denormalizes</w:t>
-      </w:r>
-      <w:proofErr w:type="spellEnd"/>
-      <w:r>
-        <w:rPr>
-          <w:rFonts w:ascii="Verdana" w:eastAsia="Verdana" w:hAnsi="Verdana" w:cs="Verdana"/>
-          <w:szCs w:val="20"/>
-        </w:rPr>
-        <w:t xml:space="preserve"> the dataset to a single table. This is achieved with a series of (sub)-joins,  concatenating each variable as a new column, aiming to keep 1 Country as 1 row. This denormalized data table also contained Average Weekly Work hours by Gender &amp; Employment Rates by Education level, violating requirements for a normalized dataset. Hence, a Main Table was extracted as a View, in addition to an Average Work Hours by Gender; &amp; Employment Rate by Education views.</w:t>
+        <w:t xml:space="preserve"> script loads all text files &amp; denormalizes the dataset to a single table. This is achieved with a series of (sub)-joins,  concatenating each variable as a new column, aiming to keep 1 Country as 1 row. This denormalized data table also contained Average Weekly Work hours by Gender &amp; Employment Rates by Education level, violating requirements for a normalized dataset. Hence, a Main Table was extracted as a View, in addition to an Average Work Hours by Gender; &amp; Employment Rate by Education views.</w:t>
       </w:r>
     </w:p>
     <w:p>
@@ -13860,7 +13859,56 @@
           <w:rFonts w:ascii="Arial Unicode MS" w:eastAsia="Arial Unicode MS" w:hAnsi="Arial Unicode MS" w:cs="Arial Unicode MS"/>
           <w:szCs w:val="20"/>
         </w:rPr>
-        <w:t xml:space="preserve"> Finally, to execute R-based code snippets, readers must download the “ KNIME Interactive R Statistics Integration” extension in File → Install KNIME Extensions → search for R integration &amp; communicate their R root folders’ path to KNIME (File &gt; Preferences &gt; KNIME &gt; R &gt; Browse to R folder (C:\Program Files\R\R-4.0.3)).</w:t>
+        <w:t xml:space="preserve"> </w:t>
+      </w:r>
+      <w:r>
+        <w:rPr>
+          <w:rFonts w:ascii="Verdana" w:eastAsia="Arial Unicode MS" w:hAnsi="Verdana" w:cs="Arial Unicode MS"/>
+          <w:szCs w:val="20"/>
+        </w:rPr>
+        <w:t xml:space="preserve">Finally, to execute R-based code snippets, readers must download the “ KNIME Interactive R Statistics Integration” extension in File </w:t>
+      </w:r>
+      <w:r>
+        <w:rPr>
+          <w:rFonts w:ascii="Arial" w:eastAsia="Arial Unicode MS" w:hAnsi="Arial" w:cs="Arial"/>
+          <w:szCs w:val="20"/>
+        </w:rPr>
+        <w:t>→</w:t>
+      </w:r>
+      <w:r>
+        <w:rPr>
+          <w:rFonts w:ascii="Verdana" w:eastAsia="Arial Unicode MS" w:hAnsi="Verdana" w:cs="Arial Unicode MS"/>
+          <w:szCs w:val="20"/>
+        </w:rPr>
+        <w:t xml:space="preserve"> Install KNIME Extensions </w:t>
+      </w:r>
+      <w:r>
+        <w:rPr>
+          <w:rFonts w:ascii="Arial" w:eastAsia="Arial Unicode MS" w:hAnsi="Arial" w:cs="Arial"/>
+          <w:szCs w:val="20"/>
+        </w:rPr>
+        <w:t>→</w:t>
+      </w:r>
+      <w:r>
+        <w:rPr>
+          <w:rFonts w:ascii="Verdana" w:eastAsia="Arial Unicode MS" w:hAnsi="Verdana" w:cs="Arial Unicode MS"/>
+          <w:szCs w:val="20"/>
+        </w:rPr>
+        <w:t xml:space="preserve"> search for R integration &amp; communicate their R root folders</w:t>
+      </w:r>
+      <w:r>
+        <w:rPr>
+          <w:rFonts w:ascii="Verdana" w:eastAsia="Arial Unicode MS" w:hAnsi="Verdana" w:cs="Verdana"/>
+          <w:szCs w:val="20"/>
+        </w:rPr>
+        <w:t>’</w:t>
+      </w:r>
+      <w:r>
+        <w:rPr>
+          <w:rFonts w:ascii="Verdana" w:eastAsia="Arial Unicode MS" w:hAnsi="Verdana" w:cs="Arial Unicode MS"/>
+          <w:szCs w:val="20"/>
+        </w:rPr>
+        <w:t xml:space="preserve"> path to KNIME (File &gt; Preferences &gt; KNIME &gt; R &gt; Browse to R folder (C:\Program Files\R\R-4.0.3)).</w:t>
       </w:r>
     </w:p>
     <w:p>
@@ -14104,21 +14152,19 @@
         </w:rPr>
         <w:t xml:space="preserve"> As above, some countries’ WDI names’ or codes’ did not match </w:t>
       </w:r>
-      <w:proofErr w:type="spellStart"/>
-      <w:r>
-        <w:rPr>
-          <w:rFonts w:ascii="Verdana" w:eastAsia="Verdana" w:hAnsi="Verdana" w:cs="Verdana"/>
-          <w:szCs w:val="20"/>
-        </w:rPr>
-        <w:t>Eurostats</w:t>
-      </w:r>
-      <w:proofErr w:type="spellEnd"/>
-      <w:r>
-        <w:rPr>
-          <w:rFonts w:ascii="Verdana" w:eastAsia="Verdana" w:hAnsi="Verdana" w:cs="Verdana"/>
-          <w:szCs w:val="20"/>
-        </w:rPr>
-        <w:t>’. In all cases however, at least 1 of the 2 were correct, therefore an inner join using 2 columns gave desired results.</w:t>
+      <w:r>
+        <w:rPr>
+          <w:rFonts w:ascii="Verdana" w:eastAsia="Verdana" w:hAnsi="Verdana" w:cs="Verdana"/>
+          <w:szCs w:val="20"/>
+        </w:rPr>
+        <w:t>Eurostat’s</w:t>
+      </w:r>
+      <w:r>
+        <w:rPr>
+          <w:rFonts w:ascii="Verdana" w:eastAsia="Verdana" w:hAnsi="Verdana" w:cs="Verdana"/>
+          <w:szCs w:val="20"/>
+        </w:rPr>
+        <w:t>. In all cases however, at least 1 of the 2 were correct, therefore an inner join using 2 columns gave desired results.</w:t>
       </w:r>
     </w:p>
     <w:p>
@@ -14136,25 +14182,34 @@
       <w:r>
         <w:rPr>
           <w:rFonts w:ascii="Verdana" w:eastAsia="Verdana" w:hAnsi="Verdana" w:cs="Verdana"/>
-          <w:szCs w:val="20"/>
-        </w:rPr>
-        <w:t>1) &amp; 2): As we used the same country codes during the previous 2 joins, we were able to use only one column (</w:t>
-      </w:r>
-      <w:proofErr w:type="spellStart"/>
-      <w:r>
-        <w:rPr>
-          <w:rFonts w:ascii="Verdana" w:eastAsia="Verdana" w:hAnsi="Verdana" w:cs="Verdana"/>
-          <w:szCs w:val="20"/>
-        </w:rPr>
-        <w:t>coutry_code</w:t>
-      </w:r>
-      <w:proofErr w:type="spellEnd"/>
-      <w:r>
-        <w:rPr>
-          <w:rFonts w:ascii="Verdana" w:eastAsia="Verdana" w:hAnsi="Verdana" w:cs="Verdana"/>
-          <w:szCs w:val="20"/>
-        </w:rPr>
-        <w:t>) for a correct match, using a right join to keep all Eurostat data &amp; keep only relevant ones from WDI.</w:t>
+          <w:b/>
+          <w:bCs/>
+          <w:i/>
+          <w:iCs/>
+          <w:szCs w:val="20"/>
+        </w:rPr>
+        <w:t>1) &amp; 2)</w:t>
+      </w:r>
+      <w:r>
+        <w:rPr>
+          <w:rFonts w:ascii="Verdana" w:eastAsia="Verdana" w:hAnsi="Verdana" w:cs="Verdana"/>
+          <w:szCs w:val="20"/>
+        </w:rPr>
+        <w:t>: As we used the same country codes during the previous 2 joins, we were able to use only one column (cou</w:t>
+      </w:r>
+      <w:r>
+        <w:rPr>
+          <w:rFonts w:ascii="Verdana" w:eastAsia="Verdana" w:hAnsi="Verdana" w:cs="Verdana"/>
+          <w:szCs w:val="20"/>
+        </w:rPr>
+        <w:t>n</w:t>
+      </w:r>
+      <w:r>
+        <w:rPr>
+          <w:rFonts w:ascii="Verdana" w:eastAsia="Verdana" w:hAnsi="Verdana" w:cs="Verdana"/>
+          <w:szCs w:val="20"/>
+        </w:rPr>
+        <w:t>try_code) for a correct match, using a right join to keep all Eurostat data &amp; keep only relevant ones from WDI.</w:t>
       </w:r>
     </w:p>
     <w:p>
@@ -14413,6 +14468,7 @@
           <w:rFonts w:ascii="Verdana" w:eastAsia="Verdana" w:hAnsi="Verdana" w:cs="Verdana"/>
           <w:b/>
           <w:i/>
+          <w:sz w:val="22"/>
         </w:rPr>
       </w:pPr>
       <w:r>
@@ -14420,6 +14476,7 @@
           <w:rFonts w:ascii="Verdana" w:eastAsia="Verdana" w:hAnsi="Verdana" w:cs="Verdana"/>
           <w:b/>
           <w:i/>
+          <w:sz w:val="22"/>
         </w:rPr>
         <w:t>Who Did What ?</w:t>
       </w:r>
@@ -14505,10 +14562,11 @@
       <w:proofErr w:type="spellStart"/>
       <w:r>
         <w:rPr>
-          <w:rFonts w:ascii="Verdana" w:eastAsia="Verdana" w:hAnsi="Verdana" w:cs="Verdana"/>
-          <w:szCs w:val="20"/>
-        </w:rPr>
-        <w:t>Serfozo</w:t>
+          <w:rFonts w:ascii="Verdana" w:hAnsi="Verdana"/>
+          <w:color w:val="auto"/>
+          <w:szCs w:val="20"/>
+        </w:rPr>
+        <w:t>Serfőző</w:t>
       </w:r>
       <w:proofErr w:type="spellEnd"/>
       <w:r>
@@ -14630,10 +14688,11 @@
       <w:proofErr w:type="spellStart"/>
       <w:r>
         <w:rPr>
-          <w:rFonts w:ascii="Verdana" w:eastAsia="Verdana" w:hAnsi="Verdana" w:cs="Verdana"/>
-          <w:szCs w:val="20"/>
-        </w:rPr>
-        <w:t>Serfozo</w:t>
+          <w:rFonts w:ascii="Verdana" w:hAnsi="Verdana"/>
+          <w:color w:val="auto"/>
+          <w:szCs w:val="20"/>
+        </w:rPr>
+        <w:t>Serfőző</w:t>
       </w:r>
       <w:proofErr w:type="spellEnd"/>
       <w:r>

</xml_diff>